<commit_message>
first report draft complete
</commit_message>
<xml_diff>
--- a/COSC363 Assignment 1.docx
+++ b/COSC363 Assignment 1.docx
@@ -1632,15 +1632,258 @@
       </w:r>
     </w:p>
     <w:p>
-      <w:bookmarkStart w:id="0" w:name="_GoBack"/>
-      <w:bookmarkEnd w:id="0"/>
-    </w:p>
-    <w:p>
-      <w:pPr>
-        <w:rPr>
-          <w:rFonts w:eastAsiaTheme="minorEastAsia"/>
-        </w:rPr>
-      </w:pPr>
+      <w:pPr>
+        <w:pStyle w:val="Heading2"/>
+        <w:rPr>
+          <w:rFonts w:eastAsiaTheme="minorEastAsia"/>
+        </w:rPr>
+      </w:pPr>
+      <w:r>
+        <w:rPr>
+          <w:rFonts w:eastAsiaTheme="minorEastAsia"/>
+        </w:rPr>
+        <w:t>Animated camera</w:t>
+      </w:r>
+    </w:p>
+    <w:p>
+      <w:r>
+        <w:t xml:space="preserve">The camera animation will be enabled when the ‘2’ button is pressed, and will move the camera to the start of the animation, but it will only start when the robot arm releases the part to be tracked on the conveyor, this is to ensure the </w:t>
+      </w:r>
+      <w:r>
+        <w:t xml:space="preserve">camera </w:t>
+      </w:r>
+      <w:r>
+        <w:t>animation is synchronized with the scene. The animation starts a timer</w:t>
+      </w:r>
+      <w:r>
+        <w:t xml:space="preserve"> </w:t>
+      </w:r>
+      <w:r>
+        <w:t xml:space="preserve">(which is incremented by </w:t>
+      </w:r>
+      <w:proofErr w:type="spellStart"/>
+      <w:r>
+        <w:t>dt</w:t>
+      </w:r>
+      <w:proofErr w:type="spellEnd"/>
+      <w:r>
+        <w:t xml:space="preserve"> each frame), and if, if else, else statements decide what action to take on the camera based on the progress through the animation. </w:t>
+      </w:r>
+      <w:r>
+        <w:t>One notable thing I did in this animation was linearly interpolate between two points (very last part of the animation), however I also then got the linear proportion (in the range 0-1), and passed it through a cosine function, to make the beginning and end of the camera motion much smoother.</w:t>
+      </w:r>
+    </w:p>
+    <w:p>
+      <w:pPr>
+        <w:pStyle w:val="Heading2"/>
+      </w:pPr>
+      <w:r>
+        <w:rPr>
+          <w:noProof/>
+        </w:rPr>
+        <w:drawing>
+          <wp:anchor distT="0" distB="0" distL="114300" distR="114300" simplePos="0" relativeHeight="251660288" behindDoc="0" locked="0" layoutInCell="1" allowOverlap="1">
+            <wp:simplePos x="0" y="0"/>
+            <wp:positionH relativeFrom="margin">
+              <wp:posOffset>4531057</wp:posOffset>
+            </wp:positionH>
+            <wp:positionV relativeFrom="paragraph">
+              <wp:posOffset>-663717</wp:posOffset>
+            </wp:positionV>
+            <wp:extent cx="1411605" cy="2346960"/>
+            <wp:effectExtent l="0" t="0" r="0" b="0"/>
+            <wp:wrapSquare wrapText="bothSides"/>
+            <wp:docPr id="4" name="Picture 4"/>
+            <wp:cNvGraphicFramePr>
+              <a:graphicFrameLocks xmlns:a="http://schemas.openxmlformats.org/drawingml/2006/main" noChangeAspect="1"/>
+            </wp:cNvGraphicFramePr>
+            <a:graphic xmlns:a="http://schemas.openxmlformats.org/drawingml/2006/main">
+              <a:graphicData uri="http://schemas.openxmlformats.org/drawingml/2006/picture">
+                <pic:pic xmlns:pic="http://schemas.openxmlformats.org/drawingml/2006/picture">
+                  <pic:nvPicPr>
+                    <pic:cNvPr id="1" name=""/>
+                    <pic:cNvPicPr/>
+                  </pic:nvPicPr>
+                  <pic:blipFill>
+                    <a:blip r:embed="rId8" cstate="print">
+                      <a:extLst>
+                        <a:ext uri="{28A0092B-C50C-407E-A947-70E740481C1C}">
+                          <a14:useLocalDpi xmlns:a14="http://schemas.microsoft.com/office/drawing/2010/main" val="0"/>
+                        </a:ext>
+                      </a:extLst>
+                    </a:blip>
+                    <a:stretch>
+                      <a:fillRect/>
+                    </a:stretch>
+                  </pic:blipFill>
+                  <pic:spPr>
+                    <a:xfrm>
+                      <a:off x="0" y="0"/>
+                      <a:ext cx="1411605" cy="2346960"/>
+                    </a:xfrm>
+                    <a:prstGeom prst="rect">
+                      <a:avLst/>
+                    </a:prstGeom>
+                  </pic:spPr>
+                </pic:pic>
+              </a:graphicData>
+            </a:graphic>
+            <wp14:sizeRelH relativeFrom="margin">
+              <wp14:pctWidth>0</wp14:pctWidth>
+            </wp14:sizeRelH>
+            <wp14:sizeRelV relativeFrom="margin">
+              <wp14:pctHeight>0</wp14:pctHeight>
+            </wp14:sizeRelV>
+          </wp:anchor>
+        </w:drawing>
+      </w:r>
+      <w:r>
+        <w:t>Moving spotlight</w:t>
+      </w:r>
+      <w:proofErr w:type="gramStart"/>
+      <w:r>
+        <w:t>/“</w:t>
+      </w:r>
+      <w:proofErr w:type="gramEnd"/>
+      <w:r>
+        <w:t>Soldering oven”</w:t>
+      </w:r>
+    </w:p>
+    <w:p>
+      <w:r>
+        <w:t xml:space="preserve">This part was supposed to look like some sort of ‘soldering oven’ to solder the electronic parts(Chip/screen) onto the green circuit board, before it was placed in the phones casing. The frame is a simple static object made of 3 scaled </w:t>
+      </w:r>
+      <w:proofErr w:type="spellStart"/>
+      <w:proofErr w:type="gramStart"/>
+      <w:r>
+        <w:t>glutSolidCube</w:t>
+      </w:r>
+      <w:proofErr w:type="spellEnd"/>
+      <w:r>
+        <w:t>(</w:t>
+      </w:r>
+      <w:proofErr w:type="gramEnd"/>
+      <w:r>
+        <w:t>)’s, and the ‘heat lamp’ it shown as a cone. The motion of the ‘heat lamp’ is determined by a sin function of the current position in the main animation cycle.</w:t>
+      </w:r>
+      <w:r>
+        <w:t xml:space="preserve"> Both the cone and the light have positions controlled this way.</w:t>
+      </w:r>
+    </w:p>
+    <w:p>
+      <w:pPr>
+        <w:pStyle w:val="Heading2"/>
+      </w:pPr>
+      <w:r>
+        <w:rPr>
+          <w:noProof/>
+        </w:rPr>
+        <w:drawing>
+          <wp:anchor distT="0" distB="0" distL="114300" distR="114300" simplePos="0" relativeHeight="251661312" behindDoc="0" locked="0" layoutInCell="1" allowOverlap="1">
+            <wp:simplePos x="0" y="0"/>
+            <wp:positionH relativeFrom="margin">
+              <wp:align>right</wp:align>
+            </wp:positionH>
+            <wp:positionV relativeFrom="paragraph">
+              <wp:posOffset>7951</wp:posOffset>
+            </wp:positionV>
+            <wp:extent cx="2037132" cy="1678675"/>
+            <wp:effectExtent l="0" t="0" r="1270" b="0"/>
+            <wp:wrapSquare wrapText="bothSides"/>
+            <wp:docPr id="5" name="Picture 5"/>
+            <wp:cNvGraphicFramePr>
+              <a:graphicFrameLocks xmlns:a="http://schemas.openxmlformats.org/drawingml/2006/main" noChangeAspect="1"/>
+            </wp:cNvGraphicFramePr>
+            <a:graphic xmlns:a="http://schemas.openxmlformats.org/drawingml/2006/main">
+              <a:graphicData uri="http://schemas.openxmlformats.org/drawingml/2006/picture">
+                <pic:pic xmlns:pic="http://schemas.openxmlformats.org/drawingml/2006/picture">
+                  <pic:nvPicPr>
+                    <pic:cNvPr id="1" name=""/>
+                    <pic:cNvPicPr/>
+                  </pic:nvPicPr>
+                  <pic:blipFill>
+                    <a:blip r:embed="rId9" cstate="print">
+                      <a:extLst>
+                        <a:ext uri="{28A0092B-C50C-407E-A947-70E740481C1C}">
+                          <a14:useLocalDpi xmlns:a14="http://schemas.microsoft.com/office/drawing/2010/main" val="0"/>
+                        </a:ext>
+                      </a:extLst>
+                    </a:blip>
+                    <a:stretch>
+                      <a:fillRect/>
+                    </a:stretch>
+                  </pic:blipFill>
+                  <pic:spPr>
+                    <a:xfrm>
+                      <a:off x="0" y="0"/>
+                      <a:ext cx="2037132" cy="1678675"/>
+                    </a:xfrm>
+                    <a:prstGeom prst="rect">
+                      <a:avLst/>
+                    </a:prstGeom>
+                  </pic:spPr>
+                </pic:pic>
+              </a:graphicData>
+            </a:graphic>
+          </wp:anchor>
+        </w:drawing>
+      </w:r>
+      <w:r>
+        <w:t>Part box</w:t>
+      </w:r>
+    </w:p>
+    <w:p>
+      <w:r>
+        <w:t xml:space="preserve">The part box was used to replace the </w:t>
+      </w:r>
+      <w:proofErr w:type="spellStart"/>
+      <w:proofErr w:type="gramStart"/>
+      <w:r>
+        <w:t>glutSolidCube</w:t>
+      </w:r>
+      <w:proofErr w:type="spellEnd"/>
+      <w:r>
+        <w:t>(</w:t>
+      </w:r>
+      <w:proofErr w:type="gramEnd"/>
+      <w:r>
+        <w:t xml:space="preserve">)’s that were previously being used to pull parts out of (so they didn’t appear mid-air). The idea was to have the robot arms descend into the dark box smoothly, rather than phase through what appeared to be a solid surface. I had to use </w:t>
+      </w:r>
+      <w:proofErr w:type="spellStart"/>
+      <w:r>
+        <w:t>glEnable</w:t>
+      </w:r>
+      <w:proofErr w:type="spellEnd"/>
+      <w:r>
+        <w:t xml:space="preserve">(GL_BLEND); and </w:t>
+      </w:r>
+      <w:proofErr w:type="spellStart"/>
+      <w:proofErr w:type="gramStart"/>
+      <w:r>
+        <w:t>glBlendFunc</w:t>
+      </w:r>
+      <w:proofErr w:type="spellEnd"/>
+      <w:r>
+        <w:t>(</w:t>
+      </w:r>
+      <w:proofErr w:type="gramEnd"/>
+      <w:r>
+        <w:t>GL_SRC_ALPHA, GL_ONE_MINUS_SRC_ALPHA);</w:t>
+      </w:r>
+      <w:r>
+        <w:t xml:space="preserve"> to enable blending of transparent surfaces, and I set several layers of black planes, with increasing opacity going down(up to completely black at the bottom), so that it was clearly not just a black surface, but was sufficiently dark at the bottom to prevent the appearance of objects out of thin air being visible. I had to make sure to render the boxes after the robots, so that the </w:t>
+      </w:r>
+      <w:r>
+        <w:t xml:space="preserve">transparent black surfaces would correctly render over the top, </w:t>
+      </w:r>
+      <w:proofErr w:type="gramStart"/>
+      <w:r>
+        <w:t>and also</w:t>
+      </w:r>
+      <w:proofErr w:type="gramEnd"/>
+      <w:r>
+        <w:t xml:space="preserve"> to render the planes from the bottom up, so that the closer upper layers wouldn’t block the lower layers from drawing</w:t>
+      </w:r>
     </w:p>
     <w:p>
       <w:pPr>
@@ -1654,7 +1897,7 @@
       <w:r>
         <w:t xml:space="preserve">Cardboard texture: </w:t>
       </w:r>
-      <w:hyperlink r:id="rId8" w:history="1">
+      <w:hyperlink r:id="rId10" w:history="1">
         <w:r>
           <w:rPr>
             <w:rStyle w:val="Hyperlink"/>
@@ -1662,12 +1905,13 @@
           <w:t>www.textures.com/download/cardboardplain0008/28990</w:t>
         </w:r>
       </w:hyperlink>
-    </w:p>
-    <w:p>
+      <w:r>
+        <w:br/>
+      </w:r>
       <w:r>
         <w:t xml:space="preserve">Brick texture: </w:t>
       </w:r>
-      <w:hyperlink r:id="rId9" w:history="1">
+      <w:hyperlink r:id="rId11" w:history="1">
         <w:r>
           <w:rPr>
             <w:rStyle w:val="Hyperlink"/>
@@ -1675,12 +1919,13 @@
           <w:t>www.textures.com/download/bricksmallbrown0270/66235</w:t>
         </w:r>
       </w:hyperlink>
-    </w:p>
-    <w:p>
+      <w:r>
+        <w:br/>
+      </w:r>
       <w:r>
         <w:t xml:space="preserve">Concrete texture: </w:t>
       </w:r>
-      <w:hyperlink r:id="rId10" w:history="1">
+      <w:hyperlink r:id="rId12" w:history="1">
         <w:r>
           <w:rPr>
             <w:rStyle w:val="Hyperlink"/>
@@ -1688,8 +1933,9 @@
           <w:t>www.textures.com/download/concretebare0433/108718</w:t>
         </w:r>
       </w:hyperlink>
-    </w:p>
-    <w:p>
+      <w:r>
+        <w:br/>
+      </w:r>
       <w:proofErr w:type="spellStart"/>
       <w:r>
         <w:t>loadTGA</w:t>
@@ -1713,6 +1959,23 @@
       <w:proofErr w:type="spellEnd"/>
       <w:r>
         <w:t xml:space="preserve"> was utilized.</w:t>
+      </w:r>
+      <w:r>
+        <w:br/>
+        <w:t>I created my own .</w:t>
+      </w:r>
+      <w:proofErr w:type="spellStart"/>
+      <w:r>
+        <w:t>obj</w:t>
+      </w:r>
+      <w:proofErr w:type="spellEnd"/>
+      <w:r>
+        <w:t xml:space="preserve"> file </w:t>
+      </w:r>
+      <w:bookmarkStart w:id="0" w:name="_GoBack"/>
+      <w:bookmarkEnd w:id="0"/>
+      <w:r>
+        <w:t>loader from scratch</w:t>
       </w:r>
     </w:p>
     <w:sectPr>

</xml_diff>

<commit_message>
created pdf report version
</commit_message>
<xml_diff>
--- a/COSC363 Assignment 1.docx
+++ b/COSC363 Assignment 1.docx
@@ -88,10 +88,13 @@
           <w:ilvl w:val="0"/>
           <w:numId w:val="1"/>
         </w:numPr>
-      </w:pPr>
-      <w:r>
-        <w:t>WASD: Movement</w:t>
-      </w:r>
+        <w:sectPr>
+          <w:pgSz w:w="12240" w:h="15840"/>
+          <w:pgMar w:top="1440" w:right="1440" w:bottom="1440" w:left="1440" w:header="720" w:footer="720" w:gutter="0"/>
+          <w:cols w:space="720"/>
+          <w:docGrid w:linePitch="360"/>
+        </w:sectPr>
+      </w:pPr>
     </w:p>
     <w:p>
       <w:pPr>
@@ -102,7 +105,7 @@
         </w:numPr>
       </w:pPr>
       <w:r>
-        <w:t>QE: Up/down motion</w:t>
+        <w:t>WASD: Movement</w:t>
       </w:r>
     </w:p>
     <w:p>
@@ -114,7 +117,7 @@
         </w:numPr>
       </w:pPr>
       <w:r>
-        <w:t>Arrows: Rotation</w:t>
+        <w:t>QE: Up/down motion</w:t>
       </w:r>
     </w:p>
     <w:p>
@@ -126,13 +129,7 @@
         </w:numPr>
       </w:pPr>
       <w:r>
-        <w:t>+/-: Increase/decrease</w:t>
-      </w:r>
-      <w:r>
-        <w:t xml:space="preserve"> animation</w:t>
-      </w:r>
-      <w:r>
-        <w:t xml:space="preserve"> speed multiplier (High speeds may cause glitches)</w:t>
+        <w:t>Arrows: Rotation</w:t>
       </w:r>
     </w:p>
     <w:p>
@@ -144,7 +141,13 @@
         </w:numPr>
       </w:pPr>
       <w:r>
-        <w:t>*: Reset to default speed</w:t>
+        <w:t>+/-: Increase/decrease</w:t>
+      </w:r>
+      <w:r>
+        <w:t xml:space="preserve"> animation</w:t>
+      </w:r>
+      <w:r>
+        <w:t xml:space="preserve"> speed multiplier (High speeds may cause glitches)</w:t>
       </w:r>
     </w:p>
     <w:p>
@@ -156,7 +159,7 @@
         </w:numPr>
       </w:pPr>
       <w:r>
-        <w:t>1: Set to freelook camera</w:t>
+        <w:t>*: Reset to default speed</w:t>
       </w:r>
     </w:p>
     <w:p>
@@ -168,11 +171,38 @@
         </w:numPr>
       </w:pPr>
       <w:r>
+        <w:t>1: Set to freelook camera</w:t>
+      </w:r>
+    </w:p>
+    <w:p>
+      <w:pPr>
+        <w:pStyle w:val="ListParagraph"/>
+        <w:numPr>
+          <w:ilvl w:val="0"/>
+          <w:numId w:val="1"/>
+        </w:numPr>
+      </w:pPr>
+      <w:r>
         <w:t>2: Set to controlled/animated camera</w:t>
       </w:r>
     </w:p>
     <w:p>
       <w:pPr>
+        <w:ind w:left="360"/>
+        <w:sectPr>
+          <w:type w:val="continuous"/>
+          <w:pgSz w:w="12240" w:h="15840"/>
+          <w:pgMar w:top="1440" w:right="1440" w:bottom="1440" w:left="1440" w:header="720" w:footer="720" w:gutter="0"/>
+          <w:cols w:num="2" w:sep="1" w:space="720"/>
+          <w:docGrid w:linePitch="360"/>
+        </w:sectPr>
+      </w:pPr>
+      <w:r>
+        <w:t>Note: Window is resizable</w:t>
+      </w:r>
+    </w:p>
+    <w:p>
+      <w:pPr>
         <w:pStyle w:val="Heading1"/>
       </w:pPr>
       <w:r>
@@ -181,30 +211,29 @@
       <w:r>
         <w:t>/Extra</w:t>
       </w:r>
+      <w:r>
+        <w:t xml:space="preserve"> </w:t>
+      </w:r>
+      <w:r>
+        <w:t>Features</w:t>
+      </w:r>
+    </w:p>
+    <w:p>
+      <w:pPr>
+        <w:pStyle w:val="Heading2"/>
+      </w:pPr>
+      <w:r>
+        <w:t>Robotic arm</w:t>
+      </w:r>
+    </w:p>
+    <w:p>
+      <w:r>
+        <w:t>I developed the robotic arm</w:t>
+      </w:r>
+      <w:r>
+        <w:t xml:space="preserve"> myself, and formulated some equations that can convert a point relative to the base of the arm into the required angles of the arm required for it to reach that point. One challenge </w:t>
+      </w:r>
       <w:bookmarkStart w:id="0" w:name="_GoBack"/>
-      <w:bookmarkEnd w:id="0"/>
-      <w:r>
-        <w:t xml:space="preserve"> </w:t>
-      </w:r>
-      <w:r>
-        <w:t>Features</w:t>
-      </w:r>
-    </w:p>
-    <w:p>
-      <w:pPr>
-        <w:pStyle w:val="Heading2"/>
-      </w:pPr>
-      <w:r>
-        <w:t>Robotic arm</w:t>
-      </w:r>
-    </w:p>
-    <w:p>
-      <w:r>
-        <w:t>I developed the robotic arm</w:t>
-      </w:r>
-      <w:r>
-        <w:t xml:space="preserve"> myself, and formulated some equations that can convert a point relative to the base of the arm into the required angles of the arm required for it to reach that point. One challenge </w:t>
-      </w:r>
       <w:r>
         <w:rPr>
           <w:noProof/>
@@ -266,6 +295,7 @@
           </wp:anchor>
         </w:drawing>
       </w:r>
+      <w:bookmarkEnd w:id="0"/>
       <w:r>
         <w:t xml:space="preserve">to overcome was using arctan to find the </w:t>
       </w:r>
@@ -393,13 +423,7 @@
           <w:rPr>
             <w:rFonts w:ascii="Cambria Math" w:hAnsi="Cambria Math"/>
           </w:rPr>
-          <m:t>r</m:t>
-        </m:r>
-        <m:r>
-          <w:rPr>
-            <w:rFonts w:ascii="Cambria Math" w:hAnsi="Cambria Math"/>
-          </w:rPr>
-          <m:t>=</m:t>
+          <m:t>r=</m:t>
         </m:r>
         <m:rad>
           <m:radPr>
@@ -517,13 +541,7 @@
           <w:rPr>
             <w:rFonts w:ascii="Cambria Math" w:hAnsi="Cambria Math"/>
           </w:rPr>
-          <m:t>=</m:t>
-        </m:r>
-        <m:r>
-          <w:rPr>
-            <w:rFonts w:ascii="Cambria Math" w:hAnsi="Cambria Math"/>
-          </w:rPr>
-          <m:t>y-</m:t>
+          <m:t>=y-</m:t>
         </m:r>
         <m:sSub>
           <m:sSubPr>
@@ -987,13 +1005,7 @@
           <w:rPr>
             <w:rFonts w:ascii="Cambria Math" w:hAnsi="Cambria Math"/>
           </w:rPr>
-          <m:t>θ</m:t>
-        </m:r>
-        <m:r>
-          <w:rPr>
-            <w:rFonts w:ascii="Cambria Math" w:hAnsi="Cambria Math"/>
-          </w:rPr>
-          <m:t>=</m:t>
+          <m:t>θ=</m:t>
         </m:r>
         <m:f>
           <m:fPr>
@@ -1057,13 +1069,7 @@
           <w:rPr>
             <w:rFonts w:ascii="Cambria Math" w:hAnsi="Cambria Math"/>
           </w:rPr>
-          <m:t>-</m:t>
-        </m:r>
-        <m:r>
-          <w:rPr>
-            <w:rFonts w:ascii="Cambria Math" w:hAnsi="Cambria Math"/>
-          </w:rPr>
-          <m:t>∠d</m:t>
+          <m:t>-∠d</m:t>
         </m:r>
       </m:oMath>
     </w:p>
@@ -1536,44 +1542,14 @@
         <w:rPr>
           <w:rFonts w:eastAsiaTheme="minorEastAsia"/>
         </w:rPr>
-        <w:t xml:space="preserve">” and </w:t>
-      </w:r>
-      <w:r>
-        <w:rPr>
-          <w:rFonts w:eastAsiaTheme="minorEastAsia"/>
-        </w:rPr>
-        <w:t>glut</w:t>
-      </w:r>
-      <w:r>
-        <w:rPr>
-          <w:rFonts w:eastAsiaTheme="minorEastAsia"/>
-        </w:rPr>
-        <w:t>[</w:t>
-      </w:r>
-      <w:r>
-        <w:rPr>
-          <w:rFonts w:eastAsiaTheme="minorEastAsia"/>
-        </w:rPr>
-        <w:t>Keyboard/Special</w:t>
-      </w:r>
-      <w:r>
-        <w:rPr>
-          <w:rFonts w:eastAsiaTheme="minorEastAsia"/>
-        </w:rPr>
-        <w:t>]</w:t>
+        <w:t>” and glut[Keyboard/Special]</w:t>
       </w:r>
       <w:proofErr w:type="spellStart"/>
       <w:r>
         <w:rPr>
           <w:rFonts w:eastAsiaTheme="minorEastAsia"/>
         </w:rPr>
-        <w:t>Up</w:t>
-      </w:r>
-      <w:r>
-        <w:rPr>
-          <w:rFonts w:eastAsiaTheme="minorEastAsia"/>
-        </w:rPr>
-        <w:t>Func</w:t>
+        <w:t>UpFunc</w:t>
       </w:r>
       <w:proofErr w:type="spellEnd"/>
       <w:r>
@@ -1939,10 +1915,7 @@
       </w:r>
       <w:proofErr w:type="gramEnd"/>
       <w:r>
-        <w:t>GL_SRC_ALPHA, GL_ONE_MINUS_SRC_ALPHA);</w:t>
-      </w:r>
-      <w:r>
-        <w:t xml:space="preserve"> to enable b</w:t>
+        <w:t>GL_SRC_ALPHA, GL_ONE_MINUS_SRC_ALPHA); to enable b</w:t>
       </w:r>
       <w:r>
         <w:t>lending of transparent surfaces.</w:t>
@@ -2067,6 +2040,7 @@
       </w:r>
     </w:p>
     <w:sectPr>
+      <w:type w:val="continuous"/>
       <w:pgSz w:w="12240" w:h="15840"/>
       <w:pgMar w:top="1440" w:right="1440" w:bottom="1440" w:left="1440" w:header="720" w:footer="720" w:gutter="0"/>
       <w:cols w:space="720"/>
@@ -2436,6 +2410,7 @@
     <w:lsdException w:name="HTML Sample" w:semiHidden="1" w:unhideWhenUsed="1"/>
     <w:lsdException w:name="HTML Typewriter" w:semiHidden="1" w:unhideWhenUsed="1"/>
     <w:lsdException w:name="HTML Variable" w:semiHidden="1" w:unhideWhenUsed="1"/>
+    <w:lsdException w:name="Normal Table" w:semiHidden="1" w:unhideWhenUsed="1"/>
     <w:lsdException w:name="annotation subject" w:semiHidden="1" w:unhideWhenUsed="1"/>
     <w:lsdException w:name="No List" w:semiHidden="1" w:unhideWhenUsed="1"/>
     <w:lsdException w:name="Outline List 1" w:semiHidden="1" w:unhideWhenUsed="1"/>
@@ -2480,6 +2455,7 @@
     <w:lsdException w:name="Table Professional" w:semiHidden="1" w:unhideWhenUsed="1"/>
     <w:lsdException w:name="Table Subtle 1" w:semiHidden="1" w:unhideWhenUsed="1"/>
     <w:lsdException w:name="Table Subtle 2" w:semiHidden="1" w:unhideWhenUsed="1"/>
+    <w:lsdException w:name="Table Web 1" w:semiHidden="1" w:unhideWhenUsed="1"/>
     <w:lsdException w:name="Table Web 2" w:semiHidden="1" w:unhideWhenUsed="1"/>
     <w:lsdException w:name="Table Web 3" w:semiHidden="1" w:unhideWhenUsed="1"/>
     <w:lsdException w:name="Balloon Text" w:semiHidden="1" w:unhideWhenUsed="1"/>

</xml_diff>